<commit_message>
Updated wireframe + css design
</commit_message>
<xml_diff>
--- a/Mid-Assignment Writeup.docx
+++ b/Mid-Assignment Writeup.docx
@@ -121,7 +121,6 @@
         </w:rPr>
         <w:t xml:space="preserve"> to the “</w:t>
       </w:r>
-      <w:bookmarkStart w:id="0" w:name="_GoBack"/>
       <w:r>
         <w:rPr>
           <w:rFonts w:ascii="Georgia" w:hAnsi="Georgia"/>
@@ -130,7 +129,6 @@
         </w:rPr>
         <w:t>to-do</w:t>
       </w:r>
-      <w:bookmarkEnd w:id="0"/>
       <w:r>
         <w:rPr>
           <w:rFonts w:ascii="Georgia" w:hAnsi="Georgia"/>
@@ -1712,9 +1710,9 @@
           <w:noProof/>
         </w:rPr>
         <w:drawing>
-          <wp:inline distT="0" distB="0" distL="0" distR="0" wp14:anchorId="494A9FBF" wp14:editId="794D4900">
-            <wp:extent cx="5731510" cy="2118360"/>
-            <wp:effectExtent l="0" t="0" r="2540" b="0"/>
+          <wp:inline distT="0" distB="0" distL="0" distR="0" wp14:anchorId="0395C044" wp14:editId="0D1C8F7A">
+            <wp:extent cx="5731510" cy="2110740"/>
+            <wp:effectExtent l="0" t="0" r="2540" b="3810"/>
             <wp:docPr id="1" name="Picture 1"/>
             <wp:cNvGraphicFramePr>
               <a:graphicFrameLocks xmlns:a="http://schemas.openxmlformats.org/drawingml/2006/main" noChangeAspect="1"/>
@@ -1735,7 +1733,7 @@
                   <pic:spPr>
                     <a:xfrm>
                       <a:off x="0" y="0"/>
-                      <a:ext cx="5731510" cy="2118360"/>
+                      <a:ext cx="5731510" cy="2110740"/>
                     </a:xfrm>
                     <a:prstGeom prst="rect">
                       <a:avLst/>
@@ -1747,6 +1745,8 @@
           </wp:inline>
         </w:drawing>
       </w:r>
+      <w:bookmarkStart w:id="0" w:name="_GoBack"/>
+      <w:bookmarkEnd w:id="0"/>
     </w:p>
     <w:sectPr>
       <w:headerReference w:type="default" r:id="rId13"/>

</xml_diff>

<commit_message>
Updated wireframe + Basic CSS w React
</commit_message>
<xml_diff>
--- a/Mid-Assignment Writeup.docx
+++ b/Mid-Assignment Writeup.docx
@@ -1344,6 +1344,8 @@
           <w:szCs w:val="24"/>
         </w:rPr>
       </w:pPr>
+      <w:bookmarkStart w:id="0" w:name="_GoBack"/>
+      <w:bookmarkEnd w:id="0"/>
       <w:r>
         <w:rPr>
           <w:rFonts w:ascii="Georgia" w:hAnsi="Georgia"/>
@@ -1745,8 +1747,6 @@
           </wp:inline>
         </w:drawing>
       </w:r>
-      <w:bookmarkStart w:id="0" w:name="_GoBack"/>
-      <w:bookmarkEnd w:id="0"/>
     </w:p>
     <w:sectPr>
       <w:headerReference w:type="default" r:id="rId13"/>

</xml_diff>